<commit_message>
Ajouts du terme Acheté et En attente dans Liste de naissance.docx
</commit_message>
<xml_diff>
--- a/Liste de naissance.docx
+++ b/Liste de naissance.docx
@@ -88,8 +88,13 @@
         </w:rPr>
         <w:tab/>
       </w:r>
-      <w:bookmarkStart w:id="0" w:name="_GoBack"/>
-      <w:bookmarkEnd w:id="0"/>
+      <w:r>
+        <w:rPr>
+          <w:sz w:val="24"/>
+          <w:szCs w:val="24"/>
+        </w:rPr>
+        <w:t>Acheté</w:t>
+      </w:r>
     </w:p>
     <w:p>
       <w:pPr>
@@ -152,6 +157,13 @@
         </w:rPr>
         <w:tab/>
       </w:r>
+      <w:r>
+        <w:rPr>
+          <w:sz w:val="24"/>
+          <w:szCs w:val="24"/>
+        </w:rPr>
+        <w:t>Acheté</w:t>
+      </w:r>
     </w:p>
     <w:p>
       <w:pPr>
@@ -186,6 +198,13 @@
         </w:rPr>
         <w:tab/>
       </w:r>
+      <w:r>
+        <w:rPr>
+          <w:sz w:val="24"/>
+          <w:szCs w:val="24"/>
+        </w:rPr>
+        <w:t>Acheté</w:t>
+      </w:r>
     </w:p>
     <w:p>
       <w:pPr>
@@ -248,6 +267,13 @@
         </w:rPr>
         <w:tab/>
       </w:r>
+      <w:r>
+        <w:rPr>
+          <w:sz w:val="24"/>
+          <w:szCs w:val="24"/>
+        </w:rPr>
+        <w:t>En attente</w:t>
+      </w:r>
     </w:p>
     <w:p>
       <w:pPr>
@@ -303,6 +329,13 @@
         </w:rPr>
         <w:tab/>
       </w:r>
+      <w:r>
+        <w:rPr>
+          <w:sz w:val="24"/>
+          <w:szCs w:val="24"/>
+        </w:rPr>
+        <w:t>En attente</w:t>
+      </w:r>
     </w:p>
     <w:p>
       <w:pPr>
@@ -372,6 +405,13 @@
         </w:rPr>
         <w:tab/>
       </w:r>
+      <w:r>
+        <w:rPr>
+          <w:sz w:val="24"/>
+          <w:szCs w:val="24"/>
+        </w:rPr>
+        <w:t>En attente</w:t>
+      </w:r>
     </w:p>
     <w:p>
       <w:pPr>
@@ -482,6 +522,13 @@
         </w:rPr>
         <w:tab/>
       </w:r>
+      <w:r>
+        <w:rPr>
+          <w:sz w:val="24"/>
+          <w:szCs w:val="24"/>
+        </w:rPr>
+        <w:t>Acheté</w:t>
+      </w:r>
     </w:p>
     <w:p>
       <w:pPr>
@@ -551,6 +598,13 @@
         </w:rPr>
         <w:tab/>
       </w:r>
+      <w:r>
+        <w:rPr>
+          <w:sz w:val="24"/>
+          <w:szCs w:val="24"/>
+        </w:rPr>
+        <w:t>Acheté</w:t>
+      </w:r>
     </w:p>
     <w:p>
       <w:pPr>
@@ -599,6 +653,13 @@
         </w:rPr>
         <w:tab/>
       </w:r>
+      <w:r>
+        <w:rPr>
+          <w:sz w:val="24"/>
+          <w:szCs w:val="24"/>
+        </w:rPr>
+        <w:t>En attente</w:t>
+      </w:r>
     </w:p>
     <w:p>
       <w:pPr>
@@ -647,6 +708,13 @@
         </w:rPr>
         <w:tab/>
       </w:r>
+      <w:r>
+        <w:rPr>
+          <w:sz w:val="24"/>
+          <w:szCs w:val="24"/>
+        </w:rPr>
+        <w:t>Acheté</w:t>
+      </w:r>
     </w:p>
     <w:p>
       <w:pPr>
@@ -716,6 +784,13 @@
         </w:rPr>
         <w:tab/>
       </w:r>
+      <w:r>
+        <w:rPr>
+          <w:sz w:val="24"/>
+          <w:szCs w:val="24"/>
+        </w:rPr>
+        <w:t>En attente</w:t>
+      </w:r>
     </w:p>
     <w:p>
       <w:pPr>
@@ -778,6 +853,15 @@
         </w:rPr>
         <w:tab/>
       </w:r>
+      <w:r>
+        <w:rPr>
+          <w:sz w:val="24"/>
+          <w:szCs w:val="24"/>
+        </w:rPr>
+        <w:t>En attente</w:t>
+      </w:r>
+      <w:bookmarkStart w:id="0" w:name="_GoBack"/>
+      <w:bookmarkEnd w:id="0"/>
     </w:p>
     <w:p>
       <w:pPr>

</xml_diff>

<commit_message>
Ajouts achat lit et rajouts du siege auto dans Liste de naissance.docx
</commit_message>
<xml_diff>
--- a/Liste de naissance.docx
+++ b/Liste de naissance.docx
@@ -95,6 +95,8 @@
         </w:rPr>
         <w:t>Acheté</w:t>
       </w:r>
+      <w:bookmarkStart w:id="0" w:name="_GoBack"/>
+      <w:bookmarkEnd w:id="0"/>
     </w:p>
     <w:p>
       <w:pPr>
@@ -410,7 +412,7 @@
           <w:sz w:val="24"/>
           <w:szCs w:val="24"/>
         </w:rPr>
-        <w:t>En attente</w:t>
+        <w:t>Acheté</w:t>
       </w:r>
     </w:p>
     <w:p>
@@ -860,8 +862,6 @@
         </w:rPr>
         <w:t>En attente</w:t>
       </w:r>
-      <w:bookmarkStart w:id="0" w:name="_GoBack"/>
-      <w:bookmarkEnd w:id="0"/>
     </w:p>
     <w:p>
       <w:pPr>

</xml_diff>